<commit_message>
Updated the pdf files
</commit_message>
<xml_diff>
--- a/chemistry/Reaction rate/Reaction rate.docx
+++ b/chemistry/Reaction rate/Reaction rate.docx
@@ -7,40 +7,53 @@
         <w:spacing w:after="100" w:afterAutospacing="1" w:line="240" w:lineRule="auto"/>
         <w:outlineLvl w:val="0"/>
         <w:rPr>
-          <w:rFonts w:ascii="Segoe UI" w:eastAsia="Times New Roman" w:hAnsi="Segoe UI" w:cs="Segoe UI"/>
+          <w:rFonts w:ascii="Times New Roman" w:eastAsia="Times New Roman" w:hAnsi="Times New Roman" w:cs="Times New Roman"/>
           <w:color w:val="000000" w:themeColor="text1"/>
           <w:kern w:val="36"/>
-          <w:sz w:val="48"/>
+          <w:sz w:val="52"/>
           <w:szCs w:val="48"/>
           <w:lang w:eastAsia="en-GB"/>
         </w:rPr>
       </w:pPr>
       <w:r>
         <w:rPr>
-          <w:rFonts w:ascii="Segoe UI" w:eastAsia="Times New Roman" w:hAnsi="Segoe UI" w:cs="Segoe UI"/>
+          <w:rFonts w:ascii="Times New Roman" w:eastAsia="Times New Roman" w:hAnsi="Times New Roman" w:cs="Times New Roman"/>
           <w:color w:val="000000" w:themeColor="text1"/>
           <w:kern w:val="36"/>
-          <w:sz w:val="48"/>
+          <w:sz w:val="52"/>
           <w:szCs w:val="48"/>
           <w:lang w:eastAsia="en-GB"/>
         </w:rPr>
-        <w:t>Reaction rate and Reversible reaction.</w:t>
+        <w:t>Reaction rate and Reversible rea</w:t>
+      </w:r>
+      <w:bookmarkStart w:id="0" w:name="_GoBack"/>
+      <w:bookmarkEnd w:id="0"/>
+      <w:r>
+        <w:rPr>
+          <w:rFonts w:ascii="Times New Roman" w:eastAsia="Times New Roman" w:hAnsi="Times New Roman" w:cs="Times New Roman"/>
+          <w:color w:val="000000" w:themeColor="text1"/>
+          <w:kern w:val="36"/>
+          <w:sz w:val="52"/>
+          <w:szCs w:val="48"/>
+          <w:lang w:eastAsia="en-GB"/>
+        </w:rPr>
+        <w:t>ction.</w:t>
       </w:r>
     </w:p>
     <w:p>
       <w:pPr>
         <w:pStyle w:val="Title"/>
         <w:rPr>
-          <w:rFonts w:eastAsia="Times New Roman"/>
-          <w:sz w:val="32"/>
+          <w:rFonts w:ascii="Times New Roman" w:eastAsia="Times New Roman" w:hAnsi="Times New Roman" w:cs="Times New Roman"/>
+          <w:sz w:val="36"/>
           <w:szCs w:val="32"/>
           <w:lang w:eastAsia="en-GB"/>
         </w:rPr>
       </w:pPr>
       <w:r>
         <w:rPr>
-          <w:rFonts w:eastAsia="Times New Roman"/>
-          <w:sz w:val="32"/>
+          <w:rFonts w:ascii="Times New Roman" w:eastAsia="Times New Roman" w:hAnsi="Times New Roman" w:cs="Times New Roman"/>
+          <w:sz w:val="36"/>
           <w:szCs w:val="32"/>
           <w:lang w:eastAsia="en-GB"/>
         </w:rPr>
@@ -57,18 +70,18 @@
         <w:spacing w:after="100" w:afterAutospacing="1" w:line="240" w:lineRule="auto"/>
         <w:outlineLvl w:val="3"/>
         <w:rPr>
-          <w:rFonts w:ascii="Segoe UI" w:eastAsia="Times New Roman" w:hAnsi="Segoe UI" w:cs="Segoe UI"/>
-          <w:color w:val="212529"/>
-          <w:sz w:val="24"/>
+          <w:rFonts w:ascii="Times New Roman" w:eastAsia="Times New Roman" w:hAnsi="Times New Roman" w:cs="Times New Roman"/>
+          <w:color w:val="212529"/>
+          <w:sz w:val="28"/>
           <w:szCs w:val="24"/>
           <w:lang w:eastAsia="en-GB"/>
         </w:rPr>
       </w:pPr>
       <w:r>
         <w:rPr>
-          <w:rFonts w:ascii="Segoe UI" w:eastAsia="Times New Roman" w:hAnsi="Segoe UI" w:cs="Segoe UI"/>
-          <w:color w:val="212529"/>
-          <w:sz w:val="24"/>
+          <w:rFonts w:ascii="Times New Roman" w:eastAsia="Times New Roman" w:hAnsi="Times New Roman" w:cs="Times New Roman"/>
+          <w:color w:val="212529"/>
+          <w:sz w:val="28"/>
           <w:szCs w:val="24"/>
           <w:lang w:eastAsia="en-GB"/>
         </w:rPr>
@@ -85,18 +98,18 @@
         <w:spacing w:after="100" w:afterAutospacing="1" w:line="240" w:lineRule="auto"/>
         <w:outlineLvl w:val="3"/>
         <w:rPr>
-          <w:rFonts w:ascii="Segoe UI" w:eastAsia="Times New Roman" w:hAnsi="Segoe UI" w:cs="Segoe UI"/>
-          <w:color w:val="212529"/>
-          <w:sz w:val="24"/>
+          <w:rFonts w:ascii="Times New Roman" w:eastAsia="Times New Roman" w:hAnsi="Times New Roman" w:cs="Times New Roman"/>
+          <w:color w:val="212529"/>
+          <w:sz w:val="28"/>
           <w:szCs w:val="24"/>
           <w:lang w:eastAsia="en-GB"/>
         </w:rPr>
       </w:pPr>
       <w:r>
         <w:rPr>
-          <w:rFonts w:ascii="Segoe UI" w:eastAsia="Times New Roman" w:hAnsi="Segoe UI" w:cs="Segoe UI"/>
-          <w:color w:val="212529"/>
-          <w:sz w:val="24"/>
+          <w:rFonts w:ascii="Times New Roman" w:eastAsia="Times New Roman" w:hAnsi="Times New Roman" w:cs="Times New Roman"/>
+          <w:color w:val="212529"/>
+          <w:sz w:val="28"/>
           <w:szCs w:val="24"/>
           <w:lang w:eastAsia="en-GB"/>
         </w:rPr>
@@ -104,9 +117,9 @@
       </w:r>
       <w:r>
         <w:rPr>
-          <w:rFonts w:ascii="Segoe UI" w:eastAsia="Times New Roman" w:hAnsi="Segoe UI" w:cs="Segoe UI"/>
-          <w:color w:val="212529"/>
-          <w:sz w:val="24"/>
+          <w:rFonts w:ascii="Times New Roman" w:eastAsia="Times New Roman" w:hAnsi="Times New Roman" w:cs="Times New Roman"/>
+          <w:color w:val="212529"/>
+          <w:sz w:val="28"/>
           <w:szCs w:val="24"/>
           <w:lang w:eastAsia="en-GB"/>
         </w:rPr>
@@ -137,16 +150,18 @@
           <w:p>
             <w:pPr>
               <w:rPr>
-                <w:rFonts w:ascii="Segoe UI" w:hAnsi="Segoe UI" w:cs="Segoe UI"/>
+                <w:rFonts w:ascii="Times New Roman" w:hAnsi="Times New Roman" w:cs="Times New Roman"/>
                 <w:b w:val="0"/>
                 <w:color w:val="auto"/>
+                <w:sz w:val="24"/>
               </w:rPr>
             </w:pPr>
             <w:r>
               <w:rPr>
-                <w:rFonts w:ascii="Segoe UI" w:hAnsi="Segoe UI" w:cs="Segoe UI"/>
+                <w:rFonts w:ascii="Times New Roman" w:hAnsi="Times New Roman" w:cs="Times New Roman"/>
                 <w:b w:val="0"/>
                 <w:color w:val="auto"/>
+                <w:sz w:val="24"/>
               </w:rPr>
               <w:t>Type of reaction</w:t>
             </w:r>
@@ -160,16 +175,18 @@
             <w:pPr>
               <w:cnfStyle w:val="100000000000" w:firstRow="1" w:lastRow="0" w:firstColumn="0" w:lastColumn="0" w:oddVBand="0" w:evenVBand="0" w:oddHBand="0" w:evenHBand="0" w:firstRowFirstColumn="0" w:firstRowLastColumn="0" w:lastRowFirstColumn="0" w:lastRowLastColumn="0"/>
               <w:rPr>
-                <w:rFonts w:ascii="Segoe UI" w:hAnsi="Segoe UI" w:cs="Segoe UI"/>
+                <w:rFonts w:ascii="Times New Roman" w:hAnsi="Times New Roman" w:cs="Times New Roman"/>
                 <w:b w:val="0"/>
                 <w:color w:val="auto"/>
+                <w:sz w:val="24"/>
               </w:rPr>
             </w:pPr>
             <w:r>
               <w:rPr>
-                <w:rFonts w:ascii="Segoe UI" w:hAnsi="Segoe UI" w:cs="Segoe UI"/>
+                <w:rFonts w:ascii="Times New Roman" w:hAnsi="Times New Roman" w:cs="Times New Roman"/>
                 <w:b w:val="0"/>
                 <w:color w:val="auto"/>
+                <w:sz w:val="24"/>
               </w:rPr>
               <w:t xml:space="preserve">Fast reaction </w:t>
             </w:r>
@@ -183,16 +200,18 @@
             <w:pPr>
               <w:cnfStyle w:val="100000000000" w:firstRow="1" w:lastRow="0" w:firstColumn="0" w:lastColumn="0" w:oddVBand="0" w:evenVBand="0" w:oddHBand="0" w:evenHBand="0" w:firstRowFirstColumn="0" w:firstRowLastColumn="0" w:lastRowFirstColumn="0" w:lastRowLastColumn="0"/>
               <w:rPr>
-                <w:rFonts w:ascii="Segoe UI" w:hAnsi="Segoe UI" w:cs="Segoe UI"/>
+                <w:rFonts w:ascii="Times New Roman" w:hAnsi="Times New Roman" w:cs="Times New Roman"/>
                 <w:b w:val="0"/>
                 <w:color w:val="auto"/>
+                <w:sz w:val="24"/>
               </w:rPr>
             </w:pPr>
             <w:r>
               <w:rPr>
-                <w:rFonts w:ascii="Segoe UI" w:hAnsi="Segoe UI" w:cs="Segoe UI"/>
+                <w:rFonts w:ascii="Times New Roman" w:hAnsi="Times New Roman" w:cs="Times New Roman"/>
                 <w:b w:val="0"/>
                 <w:color w:val="auto"/>
+                <w:sz w:val="24"/>
               </w:rPr>
               <w:t>Slow reaction</w:t>
             </w:r>
@@ -212,14 +231,16 @@
           <w:p>
             <w:pPr>
               <w:rPr>
-                <w:rFonts w:ascii="Segoe UI" w:hAnsi="Segoe UI" w:cs="Segoe UI"/>
+                <w:rFonts w:ascii="Times New Roman" w:hAnsi="Times New Roman" w:cs="Times New Roman"/>
                 <w:color w:val="auto"/>
+                <w:sz w:val="24"/>
               </w:rPr>
             </w:pPr>
             <w:r>
               <w:rPr>
-                <w:rFonts w:ascii="Segoe UI" w:hAnsi="Segoe UI" w:cs="Segoe UI"/>
+                <w:rFonts w:ascii="Times New Roman" w:hAnsi="Times New Roman" w:cs="Times New Roman"/>
                 <w:color w:val="auto"/>
+                <w:sz w:val="24"/>
               </w:rPr>
               <w:t>Reaction involving liberation of a gas</w:t>
             </w:r>
@@ -233,12 +254,14 @@
             <w:pPr>
               <w:cnfStyle w:val="000000100000" w:firstRow="0" w:lastRow="0" w:firstColumn="0" w:lastColumn="0" w:oddVBand="0" w:evenVBand="0" w:oddHBand="1" w:evenHBand="0" w:firstRowFirstColumn="0" w:firstRowLastColumn="0" w:lastRowFirstColumn="0" w:lastRowLastColumn="0"/>
               <w:rPr>
-                <w:rFonts w:ascii="Segoe UI" w:hAnsi="Segoe UI" w:cs="Segoe UI"/>
+                <w:rFonts w:ascii="Times New Roman" w:hAnsi="Times New Roman" w:cs="Times New Roman"/>
+                <w:sz w:val="24"/>
               </w:rPr>
             </w:pPr>
             <w:r>
               <w:rPr>
-                <w:rFonts w:ascii="Segoe UI" w:hAnsi="Segoe UI" w:cs="Segoe UI"/>
+                <w:rFonts w:ascii="Times New Roman" w:hAnsi="Times New Roman" w:cs="Times New Roman"/>
+                <w:sz w:val="24"/>
               </w:rPr>
               <w:t xml:space="preserve">Bubbles of carbon dioxide gas liberate rapidly when sodium carbonate powder reacts with dilute hydrochloric acid. </w:t>
             </w:r>
@@ -247,64 +270,74 @@
             <w:pPr>
               <w:cnfStyle w:val="000000100000" w:firstRow="0" w:lastRow="0" w:firstColumn="0" w:lastColumn="0" w:oddVBand="0" w:evenVBand="0" w:oddHBand="1" w:evenHBand="0" w:firstRowFirstColumn="0" w:firstRowLastColumn="0" w:lastRowFirstColumn="0" w:lastRowLastColumn="0"/>
               <w:rPr>
-                <w:rFonts w:ascii="Segoe UI" w:hAnsi="Segoe UI" w:cs="Segoe UI"/>
+                <w:rFonts w:ascii="Times New Roman" w:hAnsi="Times New Roman" w:cs="Times New Roman"/>
+                <w:sz w:val="24"/>
               </w:rPr>
             </w:pPr>
             <w:r>
               <w:rPr>
-                <w:rFonts w:ascii="Segoe UI" w:hAnsi="Segoe UI" w:cs="Segoe UI"/>
+                <w:rFonts w:ascii="Times New Roman" w:hAnsi="Times New Roman" w:cs="Times New Roman"/>
+                <w:sz w:val="24"/>
               </w:rPr>
               <w:t>Na</w:t>
             </w:r>
             <w:r>
               <w:rPr>
-                <w:rFonts w:ascii="Segoe UI" w:hAnsi="Segoe UI" w:cs="Segoe UI"/>
+                <w:rFonts w:ascii="Times New Roman" w:hAnsi="Times New Roman" w:cs="Times New Roman"/>
+                <w:sz w:val="24"/>
                 <w:vertAlign w:val="subscript"/>
               </w:rPr>
               <w:t>2</w:t>
             </w:r>
             <w:r>
               <w:rPr>
-                <w:rFonts w:ascii="Segoe UI" w:hAnsi="Segoe UI" w:cs="Segoe UI"/>
+                <w:rFonts w:ascii="Times New Roman" w:hAnsi="Times New Roman" w:cs="Times New Roman"/>
+                <w:sz w:val="24"/>
               </w:rPr>
               <w:t>CO</w:t>
             </w:r>
             <w:r>
               <w:rPr>
-                <w:rFonts w:ascii="Segoe UI" w:hAnsi="Segoe UI" w:cs="Segoe UI"/>
+                <w:rFonts w:ascii="Times New Roman" w:hAnsi="Times New Roman" w:cs="Times New Roman"/>
+                <w:sz w:val="24"/>
                 <w:vertAlign w:val="subscript"/>
               </w:rPr>
               <w:t>3</w:t>
             </w:r>
             <w:r>
               <w:rPr>
-                <w:rFonts w:ascii="Segoe UI" w:hAnsi="Segoe UI" w:cs="Segoe UI"/>
+                <w:rFonts w:ascii="Times New Roman" w:hAnsi="Times New Roman" w:cs="Times New Roman"/>
+                <w:sz w:val="24"/>
               </w:rPr>
               <w:t xml:space="preserve"> (s) + 2HCl(aq) → 2NaCl(aq) + CO</w:t>
             </w:r>
             <w:r>
               <w:rPr>
-                <w:rFonts w:ascii="Segoe UI" w:hAnsi="Segoe UI" w:cs="Segoe UI"/>
+                <w:rFonts w:ascii="Times New Roman" w:hAnsi="Times New Roman" w:cs="Times New Roman"/>
+                <w:sz w:val="24"/>
                 <w:vertAlign w:val="subscript"/>
               </w:rPr>
               <w:t>2</w:t>
             </w:r>
             <w:r>
               <w:rPr>
-                <w:rFonts w:ascii="Segoe UI" w:hAnsi="Segoe UI" w:cs="Segoe UI"/>
+                <w:rFonts w:ascii="Times New Roman" w:hAnsi="Times New Roman" w:cs="Times New Roman"/>
+                <w:sz w:val="24"/>
               </w:rPr>
               <w:t xml:space="preserve"> (g) + H</w:t>
             </w:r>
             <w:r>
               <w:rPr>
-                <w:rFonts w:ascii="Segoe UI" w:hAnsi="Segoe UI" w:cs="Segoe UI"/>
+                <w:rFonts w:ascii="Times New Roman" w:hAnsi="Times New Roman" w:cs="Times New Roman"/>
+                <w:sz w:val="24"/>
                 <w:vertAlign w:val="subscript"/>
               </w:rPr>
               <w:t>2</w:t>
             </w:r>
             <w:r>
               <w:rPr>
-                <w:rFonts w:ascii="Segoe UI" w:hAnsi="Segoe UI" w:cs="Segoe UI"/>
+                <w:rFonts w:ascii="Times New Roman" w:hAnsi="Times New Roman" w:cs="Times New Roman"/>
+                <w:sz w:val="24"/>
               </w:rPr>
               <w:t>O(l)</w:t>
             </w:r>
@@ -318,98 +351,106 @@
             <w:pPr>
               <w:cnfStyle w:val="000000100000" w:firstRow="0" w:lastRow="0" w:firstColumn="0" w:lastColumn="0" w:oddVBand="0" w:evenVBand="0" w:oddHBand="1" w:evenHBand="0" w:firstRowFirstColumn="0" w:firstRowLastColumn="0" w:lastRowFirstColumn="0" w:lastRowLastColumn="0"/>
               <w:rPr>
-                <w:rFonts w:ascii="Segoe UI" w:hAnsi="Segoe UI" w:cs="Segoe UI"/>
+                <w:rFonts w:ascii="Times New Roman" w:hAnsi="Times New Roman" w:cs="Times New Roman"/>
+                <w:sz w:val="24"/>
               </w:rPr>
             </w:pPr>
             <w:r>
               <w:rPr>
-                <w:rFonts w:ascii="Segoe UI" w:hAnsi="Segoe UI" w:cs="Segoe UI"/>
+                <w:rFonts w:ascii="Times New Roman" w:hAnsi="Times New Roman" w:cs="Times New Roman"/>
+                <w:sz w:val="24"/>
               </w:rPr>
               <w:t>In photosynthesis, carbon dioxide reacts with water very slowly in the presence of sunlight and chlorophyll to produce glucose and oxygen gas. 6CO</w:t>
             </w:r>
             <w:r>
               <w:rPr>
-                <w:rFonts w:ascii="Segoe UI" w:hAnsi="Segoe UI" w:cs="Segoe UI"/>
+                <w:rFonts w:ascii="Times New Roman" w:hAnsi="Times New Roman" w:cs="Times New Roman"/>
+                <w:sz w:val="24"/>
                 <w:vertAlign w:val="subscript"/>
               </w:rPr>
               <w:t>2</w:t>
             </w:r>
             <w:r>
               <w:rPr>
-                <w:rFonts w:ascii="Segoe UI" w:hAnsi="Segoe UI" w:cs="Segoe UI"/>
+                <w:rFonts w:ascii="Times New Roman" w:hAnsi="Times New Roman" w:cs="Times New Roman"/>
+                <w:sz w:val="24"/>
               </w:rPr>
               <w:t>(g) + 6H</w:t>
             </w:r>
             <w:r>
               <w:rPr>
-                <w:rFonts w:ascii="Segoe UI" w:hAnsi="Segoe UI" w:cs="Segoe UI"/>
+                <w:rFonts w:ascii="Times New Roman" w:hAnsi="Times New Roman" w:cs="Times New Roman"/>
+                <w:sz w:val="24"/>
                 <w:vertAlign w:val="subscript"/>
               </w:rPr>
               <w:t>2</w:t>
             </w:r>
             <w:r>
               <w:rPr>
-                <w:rFonts w:ascii="Segoe UI" w:hAnsi="Segoe UI" w:cs="Segoe UI"/>
+                <w:rFonts w:ascii="Times New Roman" w:hAnsi="Times New Roman" w:cs="Times New Roman"/>
+                <w:sz w:val="24"/>
               </w:rPr>
               <w:t>O(l) → C</w:t>
             </w:r>
             <w:r>
               <w:rPr>
-                <w:rFonts w:ascii="Segoe UI" w:hAnsi="Segoe UI" w:cs="Segoe UI"/>
+                <w:rFonts w:ascii="Times New Roman" w:hAnsi="Times New Roman" w:cs="Times New Roman"/>
+                <w:sz w:val="24"/>
                 <w:vertAlign w:val="subscript"/>
               </w:rPr>
               <w:t>6</w:t>
             </w:r>
             <w:r>
               <w:rPr>
-                <w:rFonts w:ascii="Segoe UI" w:hAnsi="Segoe UI" w:cs="Segoe UI"/>
+                <w:rFonts w:ascii="Times New Roman" w:hAnsi="Times New Roman" w:cs="Times New Roman"/>
+                <w:sz w:val="24"/>
               </w:rPr>
               <w:t>H</w:t>
             </w:r>
             <w:r>
               <w:rPr>
-                <w:rFonts w:ascii="Segoe UI" w:hAnsi="Segoe UI" w:cs="Segoe UI"/>
+                <w:rFonts w:ascii="Times New Roman" w:hAnsi="Times New Roman" w:cs="Times New Roman"/>
+                <w:sz w:val="24"/>
                 <w:vertAlign w:val="subscript"/>
               </w:rPr>
               <w:t>12</w:t>
             </w:r>
             <w:r>
               <w:rPr>
-                <w:rFonts w:ascii="Segoe UI" w:hAnsi="Segoe UI" w:cs="Segoe UI"/>
+                <w:rFonts w:ascii="Times New Roman" w:hAnsi="Times New Roman" w:cs="Times New Roman"/>
+                <w:sz w:val="24"/>
               </w:rPr>
               <w:t>O</w:t>
             </w:r>
             <w:r>
               <w:rPr>
-                <w:rFonts w:ascii="Segoe UI" w:hAnsi="Segoe UI" w:cs="Segoe UI"/>
+                <w:rFonts w:ascii="Times New Roman" w:hAnsi="Times New Roman" w:cs="Times New Roman"/>
+                <w:sz w:val="24"/>
                 <w:vertAlign w:val="subscript"/>
               </w:rPr>
               <w:t>6</w:t>
             </w:r>
             <w:r>
               <w:rPr>
-                <w:rFonts w:ascii="Segoe UI" w:hAnsi="Segoe UI" w:cs="Segoe UI"/>
+                <w:rFonts w:ascii="Times New Roman" w:hAnsi="Times New Roman" w:cs="Times New Roman"/>
+                <w:sz w:val="24"/>
               </w:rPr>
               <w:t xml:space="preserve"> (s) + 6O</w:t>
             </w:r>
             <w:r>
               <w:rPr>
-                <w:rFonts w:ascii="Segoe UI" w:hAnsi="Segoe UI" w:cs="Segoe UI"/>
+                <w:rFonts w:ascii="Times New Roman" w:hAnsi="Times New Roman" w:cs="Times New Roman"/>
+                <w:sz w:val="24"/>
                 <w:vertAlign w:val="subscript"/>
               </w:rPr>
               <w:t>2</w:t>
             </w:r>
             <w:r>
               <w:rPr>
-                <w:rFonts w:ascii="Segoe UI" w:hAnsi="Segoe UI" w:cs="Segoe UI"/>
-              </w:rPr>
-              <w:t xml:space="preserve"> </w:t>
-            </w:r>
-            <w:r>
-              <w:rPr>
-                <w:rFonts w:ascii="Segoe UI" w:hAnsi="Segoe UI" w:cs="Segoe UI"/>
-              </w:rPr>
-              <w:t>(g)</w:t>
+                <w:rFonts w:ascii="Times New Roman" w:hAnsi="Times New Roman" w:cs="Times New Roman"/>
+                <w:sz w:val="24"/>
+              </w:rPr>
+              <w:t xml:space="preserve"> (g)</w:t>
             </w:r>
           </w:p>
         </w:tc>
@@ -423,14 +464,16 @@
           <w:p>
             <w:pPr>
               <w:rPr>
-                <w:rFonts w:ascii="Segoe UI" w:hAnsi="Segoe UI" w:cs="Segoe UI"/>
+                <w:rFonts w:ascii="Times New Roman" w:hAnsi="Times New Roman" w:cs="Times New Roman"/>
                 <w:color w:val="auto"/>
+                <w:sz w:val="24"/>
               </w:rPr>
             </w:pPr>
             <w:r>
               <w:rPr>
-                <w:rFonts w:ascii="Segoe UI" w:hAnsi="Segoe UI" w:cs="Segoe UI"/>
+                <w:rFonts w:ascii="Times New Roman" w:hAnsi="Times New Roman" w:cs="Times New Roman"/>
                 <w:color w:val="auto"/>
+                <w:sz w:val="24"/>
               </w:rPr>
               <w:t>Precipitation reaction</w:t>
             </w:r>
@@ -444,38 +487,44 @@
             <w:pPr>
               <w:cnfStyle w:val="000000000000" w:firstRow="0" w:lastRow="0" w:firstColumn="0" w:lastColumn="0" w:oddVBand="0" w:evenVBand="0" w:oddHBand="0" w:evenHBand="0" w:firstRowFirstColumn="0" w:firstRowLastColumn="0" w:lastRowFirstColumn="0" w:lastRowLastColumn="0"/>
               <w:rPr>
-                <w:rFonts w:ascii="Segoe UI" w:hAnsi="Segoe UI" w:cs="Segoe UI"/>
+                <w:rFonts w:ascii="Times New Roman" w:hAnsi="Times New Roman" w:cs="Times New Roman"/>
+                <w:sz w:val="24"/>
               </w:rPr>
             </w:pPr>
             <w:r>
               <w:rPr>
-                <w:rFonts w:ascii="Segoe UI" w:hAnsi="Segoe UI" w:cs="Segoe UI"/>
+                <w:rFonts w:ascii="Times New Roman" w:hAnsi="Times New Roman" w:cs="Times New Roman"/>
+                <w:sz w:val="24"/>
               </w:rPr>
               <w:t>When silver nitrate solution is added to sodium chloride solution, a white precipitate of silver chloride is formed immediately. AgNO</w:t>
             </w:r>
             <w:r>
               <w:rPr>
-                <w:rFonts w:ascii="Segoe UI" w:hAnsi="Segoe UI" w:cs="Segoe UI"/>
+                <w:rFonts w:ascii="Times New Roman" w:hAnsi="Times New Roman" w:cs="Times New Roman"/>
+                <w:sz w:val="24"/>
                 <w:vertAlign w:val="subscript"/>
               </w:rPr>
               <w:t>3</w:t>
             </w:r>
             <w:r>
               <w:rPr>
-                <w:rFonts w:ascii="Segoe UI" w:hAnsi="Segoe UI" w:cs="Segoe UI"/>
+                <w:rFonts w:ascii="Times New Roman" w:hAnsi="Times New Roman" w:cs="Times New Roman"/>
+                <w:sz w:val="24"/>
               </w:rPr>
               <w:t xml:space="preserve"> (aq) + NaCl(aq) → AgCl(s) + NaNO</w:t>
             </w:r>
             <w:r>
               <w:rPr>
-                <w:rFonts w:ascii="Segoe UI" w:hAnsi="Segoe UI" w:cs="Segoe UI"/>
+                <w:rFonts w:ascii="Times New Roman" w:hAnsi="Times New Roman" w:cs="Times New Roman"/>
+                <w:sz w:val="24"/>
                 <w:vertAlign w:val="subscript"/>
               </w:rPr>
               <w:t>3</w:t>
             </w:r>
             <w:r>
               <w:rPr>
-                <w:rFonts w:ascii="Segoe UI" w:hAnsi="Segoe UI" w:cs="Segoe UI"/>
+                <w:rFonts w:ascii="Times New Roman" w:hAnsi="Times New Roman" w:cs="Times New Roman"/>
+                <w:sz w:val="24"/>
               </w:rPr>
               <w:t xml:space="preserve"> (aq)</w:t>
             </w:r>
@@ -489,76 +538,88 @@
             <w:pPr>
               <w:cnfStyle w:val="000000000000" w:firstRow="0" w:lastRow="0" w:firstColumn="0" w:lastColumn="0" w:oddVBand="0" w:evenVBand="0" w:oddHBand="0" w:evenHBand="0" w:firstRowFirstColumn="0" w:firstRowLastColumn="0" w:lastRowFirstColumn="0" w:lastRowLastColumn="0"/>
               <w:rPr>
-                <w:rFonts w:ascii="Segoe UI" w:hAnsi="Segoe UI" w:cs="Segoe UI"/>
+                <w:rFonts w:ascii="Times New Roman" w:hAnsi="Times New Roman" w:cs="Times New Roman"/>
+                <w:sz w:val="24"/>
               </w:rPr>
             </w:pPr>
             <w:r>
               <w:rPr>
-                <w:rFonts w:ascii="Segoe UI" w:hAnsi="Segoe UI" w:cs="Segoe UI"/>
+                <w:rFonts w:ascii="Times New Roman" w:hAnsi="Times New Roman" w:cs="Times New Roman"/>
+                <w:sz w:val="24"/>
               </w:rPr>
               <w:t>When dilute hydrochloric acid is added to sodium thiosulphate solution, a yellow precipitate of sulphur appea</w:t>
             </w:r>
             <w:r>
               <w:rPr>
-                <w:rFonts w:ascii="Segoe UI" w:hAnsi="Segoe UI" w:cs="Segoe UI"/>
+                <w:rFonts w:ascii="Times New Roman" w:hAnsi="Times New Roman" w:cs="Times New Roman"/>
+                <w:sz w:val="24"/>
               </w:rPr>
               <w:t>rs only after a few seconds. Na</w:t>
             </w:r>
             <w:r>
               <w:rPr>
-                <w:rFonts w:ascii="Segoe UI" w:hAnsi="Segoe UI" w:cs="Segoe UI"/>
+                <w:rFonts w:ascii="Times New Roman" w:hAnsi="Times New Roman" w:cs="Times New Roman"/>
+                <w:sz w:val="24"/>
                 <w:vertAlign w:val="subscript"/>
               </w:rPr>
               <w:t>2</w:t>
             </w:r>
             <w:r>
               <w:rPr>
-                <w:rFonts w:ascii="Segoe UI" w:hAnsi="Segoe UI" w:cs="Segoe UI"/>
+                <w:rFonts w:ascii="Times New Roman" w:hAnsi="Times New Roman" w:cs="Times New Roman"/>
+                <w:sz w:val="24"/>
               </w:rPr>
               <w:t>S</w:t>
             </w:r>
             <w:r>
               <w:rPr>
-                <w:rFonts w:ascii="Segoe UI" w:hAnsi="Segoe UI" w:cs="Segoe UI"/>
+                <w:rFonts w:ascii="Times New Roman" w:hAnsi="Times New Roman" w:cs="Times New Roman"/>
+                <w:sz w:val="24"/>
               </w:rPr>
               <w:t>O</w:t>
             </w:r>
             <w:r>
               <w:rPr>
-                <w:rFonts w:ascii="Segoe UI" w:hAnsi="Segoe UI" w:cs="Segoe UI"/>
+                <w:rFonts w:ascii="Times New Roman" w:hAnsi="Times New Roman" w:cs="Times New Roman"/>
+                <w:sz w:val="24"/>
                 <w:vertAlign w:val="subscript"/>
               </w:rPr>
               <w:t>4</w:t>
             </w:r>
             <w:r>
               <w:rPr>
-                <w:rFonts w:ascii="Segoe UI" w:hAnsi="Segoe UI" w:cs="Segoe UI"/>
+                <w:rFonts w:ascii="Times New Roman" w:hAnsi="Times New Roman" w:cs="Times New Roman"/>
+                <w:sz w:val="24"/>
               </w:rPr>
               <w:t xml:space="preserve"> (aq) + 2HCl(aq) → 2NaCl(aq) + S(s) + SO</w:t>
             </w:r>
             <w:r>
               <w:rPr>
-                <w:rFonts w:ascii="Segoe UI" w:hAnsi="Segoe UI" w:cs="Segoe UI"/>
+                <w:rFonts w:ascii="Times New Roman" w:hAnsi="Times New Roman" w:cs="Times New Roman"/>
+                <w:sz w:val="24"/>
                 <w:vertAlign w:val="subscript"/>
               </w:rPr>
               <w:t>2</w:t>
             </w:r>
             <w:r>
               <w:rPr>
-                <w:rFonts w:ascii="Segoe UI" w:hAnsi="Segoe UI" w:cs="Segoe UI"/>
+                <w:rFonts w:ascii="Times New Roman" w:hAnsi="Times New Roman" w:cs="Times New Roman"/>
+                <w:sz w:val="24"/>
               </w:rPr>
               <w:t xml:space="preserve"> (g) + H</w:t>
             </w:r>
             <w:r>
               <w:rPr>
-                <w:rFonts w:ascii="Segoe UI" w:hAnsi="Segoe UI" w:cs="Segoe UI"/>
+                <w:rFonts w:ascii="Times New Roman" w:hAnsi="Times New Roman" w:cs="Times New Roman"/>
+                <w:sz w:val="24"/>
                 <w:vertAlign w:val="subscript"/>
               </w:rPr>
               <w:t>2</w:t>
             </w:r>
             <w:r>
               <w:rPr>
-                <w:rFonts w:ascii="Segoe UI" w:hAnsi="Segoe UI" w:cs="Segoe UI"/>
+                <w:rFonts w:ascii="Times New Roman" w:hAnsi="Times New Roman" w:cs="Times New Roman"/>
+                <w:sz w:val="24"/>
               </w:rPr>
               <w:t>O(l)</w:t>
             </w:r>
@@ -567,7 +628,8 @@
             <w:pPr>
               <w:cnfStyle w:val="000000000000" w:firstRow="0" w:lastRow="0" w:firstColumn="0" w:lastColumn="0" w:oddVBand="0" w:evenVBand="0" w:oddHBand="0" w:evenHBand="0" w:firstRowFirstColumn="0" w:firstRowLastColumn="0" w:lastRowFirstColumn="0" w:lastRowLastColumn="0"/>
               <w:rPr>
-                <w:rFonts w:ascii="Segoe UI" w:hAnsi="Segoe UI" w:cs="Segoe UI"/>
+                <w:rFonts w:ascii="Times New Roman" w:hAnsi="Times New Roman" w:cs="Times New Roman"/>
+                <w:sz w:val="24"/>
               </w:rPr>
             </w:pPr>
           </w:p>
@@ -586,14 +648,16 @@
           <w:p>
             <w:pPr>
               <w:rPr>
-                <w:rFonts w:ascii="Segoe UI" w:hAnsi="Segoe UI" w:cs="Segoe UI"/>
+                <w:rFonts w:ascii="Times New Roman" w:hAnsi="Times New Roman" w:cs="Times New Roman"/>
                 <w:color w:val="auto"/>
+                <w:sz w:val="24"/>
               </w:rPr>
             </w:pPr>
             <w:r>
               <w:rPr>
-                <w:rFonts w:ascii="Segoe UI" w:hAnsi="Segoe UI" w:cs="Segoe UI"/>
+                <w:rFonts w:ascii="Times New Roman" w:hAnsi="Times New Roman" w:cs="Times New Roman"/>
                 <w:color w:val="auto"/>
+                <w:sz w:val="24"/>
               </w:rPr>
               <w:t>Heating a metal in air</w:t>
             </w:r>
@@ -607,38 +671,44 @@
             <w:pPr>
               <w:cnfStyle w:val="000000100000" w:firstRow="0" w:lastRow="0" w:firstColumn="0" w:lastColumn="0" w:oddVBand="0" w:evenVBand="0" w:oddHBand="1" w:evenHBand="0" w:firstRowFirstColumn="0" w:firstRowLastColumn="0" w:lastRowFirstColumn="0" w:lastRowLastColumn="0"/>
               <w:rPr>
-                <w:rFonts w:ascii="Segoe UI" w:hAnsi="Segoe UI" w:cs="Segoe UI"/>
+                <w:rFonts w:ascii="Times New Roman" w:hAnsi="Times New Roman" w:cs="Times New Roman"/>
+                <w:sz w:val="24"/>
               </w:rPr>
             </w:pPr>
             <w:r>
               <w:rPr>
-                <w:rFonts w:ascii="Segoe UI" w:hAnsi="Segoe UI" w:cs="Segoe UI"/>
+                <w:rFonts w:ascii="Times New Roman" w:hAnsi="Times New Roman" w:cs="Times New Roman"/>
+                <w:sz w:val="24"/>
               </w:rPr>
               <w:t>When a small piece of potassium is heated in air, it burns rapidly to form a white solid of potassium oxide. 4K(s) + O</w:t>
             </w:r>
             <w:r>
               <w:rPr>
-                <w:rFonts w:ascii="Segoe UI" w:hAnsi="Segoe UI" w:cs="Segoe UI"/>
+                <w:rFonts w:ascii="Times New Roman" w:hAnsi="Times New Roman" w:cs="Times New Roman"/>
+                <w:sz w:val="24"/>
                 <w:vertAlign w:val="subscript"/>
               </w:rPr>
               <w:t>2</w:t>
             </w:r>
             <w:r>
               <w:rPr>
-                <w:rFonts w:ascii="Segoe UI" w:hAnsi="Segoe UI" w:cs="Segoe UI"/>
+                <w:rFonts w:ascii="Times New Roman" w:hAnsi="Times New Roman" w:cs="Times New Roman"/>
+                <w:sz w:val="24"/>
               </w:rPr>
               <w:t xml:space="preserve"> (g) → 2K</w:t>
             </w:r>
             <w:r>
               <w:rPr>
-                <w:rFonts w:ascii="Segoe UI" w:hAnsi="Segoe UI" w:cs="Segoe UI"/>
+                <w:rFonts w:ascii="Times New Roman" w:hAnsi="Times New Roman" w:cs="Times New Roman"/>
+                <w:sz w:val="24"/>
                 <w:vertAlign w:val="subscript"/>
               </w:rPr>
               <w:t>2</w:t>
             </w:r>
             <w:r>
               <w:rPr>
-                <w:rFonts w:ascii="Segoe UI" w:hAnsi="Segoe UI" w:cs="Segoe UI"/>
+                <w:rFonts w:ascii="Times New Roman" w:hAnsi="Times New Roman" w:cs="Times New Roman"/>
+                <w:sz w:val="24"/>
               </w:rPr>
               <w:t>O(s)</w:t>
             </w:r>
@@ -652,37 +722,29 @@
             <w:pPr>
               <w:cnfStyle w:val="000000100000" w:firstRow="0" w:lastRow="0" w:firstColumn="0" w:lastColumn="0" w:oddVBand="0" w:evenVBand="0" w:oddHBand="1" w:evenHBand="0" w:firstRowFirstColumn="0" w:firstRowLastColumn="0" w:lastRowFirstColumn="0" w:lastRowLastColumn="0"/>
               <w:rPr>
-                <w:rFonts w:ascii="Segoe UI" w:hAnsi="Segoe UI" w:cs="Segoe UI"/>
+                <w:rFonts w:ascii="Times New Roman" w:hAnsi="Times New Roman" w:cs="Times New Roman"/>
+                <w:sz w:val="24"/>
               </w:rPr>
             </w:pPr>
             <w:r>
               <w:rPr>
-                <w:rFonts w:ascii="Segoe UI" w:hAnsi="Segoe UI" w:cs="Segoe UI"/>
-              </w:rPr>
-              <w:t>When a small piece of copper is heated in air, it reacts slowly with oxygen in the air to form a black solid of copper</w:t>
-            </w:r>
-            <w:r>
-              <w:rPr>
-                <w:rFonts w:ascii="Segoe UI" w:hAnsi="Segoe UI" w:cs="Segoe UI"/>
-              </w:rPr>
-              <w:t xml:space="preserve"> </w:t>
-            </w:r>
-            <w:r>
-              <w:rPr>
-                <w:rFonts w:ascii="Segoe UI" w:hAnsi="Segoe UI" w:cs="Segoe UI"/>
-              </w:rPr>
-              <w:t>(II) oxide. 2Cu(s) + O</w:t>
-            </w:r>
-            <w:r>
-              <w:rPr>
-                <w:rFonts w:ascii="Segoe UI" w:hAnsi="Segoe UI" w:cs="Segoe UI"/>
+                <w:rFonts w:ascii="Times New Roman" w:hAnsi="Times New Roman" w:cs="Times New Roman"/>
+                <w:sz w:val="24"/>
+              </w:rPr>
+              <w:t>When a small piece of copper is heated in air, it reacts slowly with oxygen in the air to form a black solid of copper (II) oxide. 2Cu(s) + O</w:t>
+            </w:r>
+            <w:r>
+              <w:rPr>
+                <w:rFonts w:ascii="Times New Roman" w:hAnsi="Times New Roman" w:cs="Times New Roman"/>
+                <w:sz w:val="24"/>
                 <w:vertAlign w:val="subscript"/>
               </w:rPr>
               <w:t>2</w:t>
             </w:r>
             <w:r>
               <w:rPr>
-                <w:rFonts w:ascii="Segoe UI" w:hAnsi="Segoe UI" w:cs="Segoe UI"/>
+                <w:rFonts w:ascii="Times New Roman" w:hAnsi="Times New Roman" w:cs="Times New Roman"/>
+                <w:sz w:val="24"/>
               </w:rPr>
               <w:t xml:space="preserve"> (g) → 2CuO(s)</w:t>
             </w:r>
@@ -693,7 +755,8 @@
     <w:p>
       <w:pPr>
         <w:rPr>
-          <w:rFonts w:ascii="Segoe UI" w:hAnsi="Segoe UI" w:cs="Segoe UI"/>
+          <w:rFonts w:ascii="Times New Roman" w:hAnsi="Times New Roman" w:cs="Times New Roman"/>
+          <w:sz w:val="24"/>
         </w:rPr>
       </w:pPr>
     </w:p>
@@ -701,13 +764,15 @@
       <w:pPr>
         <w:pStyle w:val="Title"/>
         <w:rPr>
-          <w:sz w:val="32"/>
+          <w:rFonts w:ascii="Times New Roman" w:hAnsi="Times New Roman" w:cs="Times New Roman"/>
+          <w:sz w:val="36"/>
           <w:szCs w:val="32"/>
         </w:rPr>
       </w:pPr>
       <w:r>
         <w:rPr>
-          <w:sz w:val="32"/>
+          <w:rFonts w:ascii="Times New Roman" w:hAnsi="Times New Roman" w:cs="Times New Roman"/>
+          <w:sz w:val="36"/>
           <w:szCs w:val="32"/>
         </w:rPr>
         <w:t>Measuring reaction rate</w:t>
@@ -719,23 +784,16 @@
         <w:shd w:val="clear" w:color="auto" w:fill="FFFFFF"/>
         <w:spacing w:before="0" w:beforeAutospacing="0"/>
         <w:rPr>
-          <w:rFonts w:ascii="Segoe UI" w:hAnsi="Segoe UI" w:cs="Segoe UI"/>
-          <w:color w:val="212529"/>
-        </w:rPr>
-      </w:pPr>
-      <w:r>
-        <w:rPr>
-          <w:rFonts w:ascii="Segoe UI" w:hAnsi="Segoe UI" w:cs="Segoe UI"/>
-          <w:color w:val="212529"/>
-        </w:rPr>
-        <w:t xml:space="preserve">This is done by observing either the amount of reactants consumed or the amount of products formed per unit time. Some of the measurable visible changes in a chemical </w:t>
-      </w:r>
-      <w:r>
-        <w:rPr>
-          <w:rFonts w:ascii="Segoe UI" w:hAnsi="Segoe UI" w:cs="Segoe UI"/>
-          <w:color w:val="212529"/>
-        </w:rPr>
-        <w:t>reaction are;</w:t>
+          <w:color w:val="212529"/>
+          <w:sz w:val="28"/>
+        </w:rPr>
+      </w:pPr>
+      <w:r>
+        <w:rPr>
+          <w:color w:val="212529"/>
+          <w:sz w:val="28"/>
+        </w:rPr>
+        <w:t>This is done by observing either the amount of reactants consumed or the amount of products formed per unit time. Some of the measurable visible changes in a chemical reaction are;</w:t>
       </w:r>
     </w:p>
     <w:p>
@@ -747,17 +805,17 @@
         <w:shd w:val="clear" w:color="auto" w:fill="FFFFFF"/>
         <w:spacing w:before="100" w:beforeAutospacing="1" w:after="100" w:afterAutospacing="1" w:line="240" w:lineRule="auto"/>
         <w:rPr>
-          <w:rFonts w:ascii="Segoe UI" w:hAnsi="Segoe UI" w:cs="Segoe UI"/>
-          <w:color w:val="212529"/>
-          <w:sz w:val="24"/>
-          <w:szCs w:val="24"/>
-        </w:rPr>
-      </w:pPr>
-      <w:r>
-        <w:rPr>
-          <w:rFonts w:ascii="Segoe UI" w:hAnsi="Segoe UI" w:cs="Segoe UI"/>
-          <w:color w:val="212529"/>
-          <w:sz w:val="24"/>
+          <w:rFonts w:ascii="Times New Roman" w:hAnsi="Times New Roman" w:cs="Times New Roman"/>
+          <w:color w:val="212529"/>
+          <w:sz w:val="28"/>
+          <w:szCs w:val="24"/>
+        </w:rPr>
+      </w:pPr>
+      <w:r>
+        <w:rPr>
+          <w:rFonts w:ascii="Times New Roman" w:hAnsi="Times New Roman" w:cs="Times New Roman"/>
+          <w:color w:val="212529"/>
+          <w:sz w:val="28"/>
           <w:szCs w:val="24"/>
         </w:rPr>
         <w:t>Volume of gas liberated.</w:t>
@@ -772,17 +830,17 @@
         <w:shd w:val="clear" w:color="auto" w:fill="FFFFFF"/>
         <w:spacing w:before="100" w:beforeAutospacing="1" w:after="100" w:afterAutospacing="1" w:line="240" w:lineRule="auto"/>
         <w:rPr>
-          <w:rFonts w:ascii="Segoe UI" w:hAnsi="Segoe UI" w:cs="Segoe UI"/>
-          <w:color w:val="212529"/>
-          <w:sz w:val="24"/>
-          <w:szCs w:val="24"/>
-        </w:rPr>
-      </w:pPr>
-      <w:r>
-        <w:rPr>
-          <w:rFonts w:ascii="Segoe UI" w:hAnsi="Segoe UI" w:cs="Segoe UI"/>
-          <w:color w:val="212529"/>
-          <w:sz w:val="24"/>
+          <w:rFonts w:ascii="Times New Roman" w:hAnsi="Times New Roman" w:cs="Times New Roman"/>
+          <w:color w:val="212529"/>
+          <w:sz w:val="28"/>
+          <w:szCs w:val="24"/>
+        </w:rPr>
+      </w:pPr>
+      <w:r>
+        <w:rPr>
+          <w:rFonts w:ascii="Times New Roman" w:hAnsi="Times New Roman" w:cs="Times New Roman"/>
+          <w:color w:val="212529"/>
+          <w:sz w:val="28"/>
           <w:szCs w:val="24"/>
         </w:rPr>
         <w:t>Change in mass during a reaction.</w:t>
@@ -797,17 +855,17 @@
         <w:shd w:val="clear" w:color="auto" w:fill="FFFFFF"/>
         <w:spacing w:before="100" w:beforeAutospacing="1" w:after="100" w:afterAutospacing="1" w:line="240" w:lineRule="auto"/>
         <w:rPr>
-          <w:rFonts w:ascii="Segoe UI" w:hAnsi="Segoe UI" w:cs="Segoe UI"/>
-          <w:color w:val="212529"/>
-          <w:sz w:val="24"/>
-          <w:szCs w:val="24"/>
-        </w:rPr>
-      </w:pPr>
-      <w:r>
-        <w:rPr>
-          <w:rFonts w:ascii="Segoe UI" w:hAnsi="Segoe UI" w:cs="Segoe UI"/>
-          <w:color w:val="212529"/>
-          <w:sz w:val="24"/>
+          <w:rFonts w:ascii="Times New Roman" w:hAnsi="Times New Roman" w:cs="Times New Roman"/>
+          <w:color w:val="212529"/>
+          <w:sz w:val="28"/>
+          <w:szCs w:val="24"/>
+        </w:rPr>
+      </w:pPr>
+      <w:r>
+        <w:rPr>
+          <w:rFonts w:ascii="Times New Roman" w:hAnsi="Times New Roman" w:cs="Times New Roman"/>
+          <w:color w:val="212529"/>
+          <w:sz w:val="28"/>
           <w:szCs w:val="24"/>
         </w:rPr>
         <w:t>Colour changes.</w:t>
@@ -818,18 +876,18 @@
         <w:shd w:val="clear" w:color="auto" w:fill="FFFFFF"/>
         <w:spacing w:before="100" w:beforeAutospacing="1" w:after="100" w:afterAutospacing="1" w:line="240" w:lineRule="auto"/>
         <w:rPr>
-          <w:rFonts w:ascii="Segoe UI" w:hAnsi="Segoe UI" w:cs="Segoe UI"/>
-          <w:color w:val="212529"/>
-          <w:sz w:val="24"/>
+          <w:rFonts w:ascii="Times New Roman" w:hAnsi="Times New Roman" w:cs="Times New Roman"/>
+          <w:color w:val="212529"/>
+          <w:sz w:val="28"/>
           <w:szCs w:val="24"/>
           <w:u w:val="single"/>
         </w:rPr>
       </w:pPr>
       <w:r>
         <w:rPr>
-          <w:rFonts w:ascii="Segoe UI" w:hAnsi="Segoe UI" w:cs="Segoe UI"/>
-          <w:color w:val="212529"/>
-          <w:sz w:val="24"/>
+          <w:rFonts w:ascii="Times New Roman" w:hAnsi="Times New Roman" w:cs="Times New Roman"/>
+          <w:color w:val="212529"/>
+          <w:sz w:val="28"/>
           <w:szCs w:val="24"/>
           <w:u w:val="single"/>
         </w:rPr>
@@ -837,9 +895,9 @@
       </w:r>
       <w:r>
         <w:rPr>
-          <w:rFonts w:ascii="Segoe UI" w:hAnsi="Segoe UI" w:cs="Segoe UI"/>
-          <w:color w:val="212529"/>
-          <w:sz w:val="24"/>
+          <w:rFonts w:ascii="Times New Roman" w:hAnsi="Times New Roman" w:cs="Times New Roman"/>
+          <w:color w:val="212529"/>
+          <w:sz w:val="28"/>
           <w:szCs w:val="24"/>
           <w:u w:val="single"/>
         </w:rPr>
@@ -847,9 +905,9 @@
       </w:r>
       <w:r>
         <w:rPr>
-          <w:rFonts w:ascii="Segoe UI" w:hAnsi="Segoe UI" w:cs="Segoe UI"/>
-          <w:color w:val="212529"/>
-          <w:sz w:val="24"/>
+          <w:rFonts w:ascii="Times New Roman" w:hAnsi="Times New Roman" w:cs="Times New Roman"/>
+          <w:color w:val="212529"/>
+          <w:sz w:val="28"/>
           <w:szCs w:val="24"/>
           <w:u w:val="single"/>
         </w:rPr>
@@ -861,17 +919,17 @@
         <w:shd w:val="clear" w:color="auto" w:fill="FFFFFF"/>
         <w:spacing w:before="100" w:beforeAutospacing="1" w:after="100" w:afterAutospacing="1" w:line="240" w:lineRule="auto"/>
         <w:rPr>
-          <w:rFonts w:ascii="Segoe UI" w:hAnsi="Segoe UI" w:cs="Segoe UI"/>
-          <w:color w:val="212529"/>
-          <w:sz w:val="24"/>
-          <w:szCs w:val="24"/>
-        </w:rPr>
-      </w:pPr>
-      <w:r>
-        <w:rPr>
-          <w:rFonts w:ascii="Segoe UI" w:hAnsi="Segoe UI" w:cs="Segoe UI"/>
-          <w:color w:val="212529"/>
-          <w:sz w:val="24"/>
+          <w:rFonts w:ascii="Times New Roman" w:hAnsi="Times New Roman" w:cs="Times New Roman"/>
+          <w:color w:val="212529"/>
+          <w:sz w:val="28"/>
+          <w:szCs w:val="24"/>
+        </w:rPr>
+      </w:pPr>
+      <w:r>
+        <w:rPr>
+          <w:rFonts w:ascii="Times New Roman" w:hAnsi="Times New Roman" w:cs="Times New Roman"/>
+          <w:color w:val="212529"/>
+          <w:sz w:val="28"/>
           <w:szCs w:val="24"/>
         </w:rPr>
         <w:t xml:space="preserve">Reaction between magnesium and dilute sulphuric acid </w:t>
@@ -883,26 +941,26 @@
         <w:spacing w:before="100" w:beforeAutospacing="1" w:after="100" w:afterAutospacing="1" w:line="240" w:lineRule="auto"/>
         <w:ind w:firstLine="720"/>
         <w:rPr>
-          <w:rFonts w:ascii="Segoe UI" w:hAnsi="Segoe UI" w:cs="Segoe UI"/>
-          <w:color w:val="212529"/>
-          <w:sz w:val="24"/>
-          <w:szCs w:val="24"/>
-        </w:rPr>
-      </w:pPr>
-      <w:r>
-        <w:rPr>
-          <w:rFonts w:ascii="Segoe UI" w:hAnsi="Segoe UI" w:cs="Segoe UI"/>
-          <w:color w:val="212529"/>
-          <w:sz w:val="24"/>
+          <w:rFonts w:ascii="Times New Roman" w:hAnsi="Times New Roman" w:cs="Times New Roman"/>
+          <w:color w:val="212529"/>
+          <w:sz w:val="28"/>
+          <w:szCs w:val="24"/>
+        </w:rPr>
+      </w:pPr>
+      <w:r>
+        <w:rPr>
+          <w:rFonts w:ascii="Times New Roman" w:hAnsi="Times New Roman" w:cs="Times New Roman"/>
+          <w:color w:val="212529"/>
+          <w:sz w:val="28"/>
           <w:szCs w:val="24"/>
         </w:rPr>
         <w:t>Mg(s) + H</w:t>
       </w:r>
       <w:r>
         <w:rPr>
-          <w:rFonts w:ascii="Segoe UI" w:hAnsi="Segoe UI" w:cs="Segoe UI"/>
-          <w:color w:val="212529"/>
-          <w:sz w:val="24"/>
+          <w:rFonts w:ascii="Times New Roman" w:hAnsi="Times New Roman" w:cs="Times New Roman"/>
+          <w:color w:val="212529"/>
+          <w:sz w:val="28"/>
           <w:szCs w:val="24"/>
           <w:vertAlign w:val="subscript"/>
         </w:rPr>
@@ -910,18 +968,18 @@
       </w:r>
       <w:r>
         <w:rPr>
-          <w:rFonts w:ascii="Segoe UI" w:hAnsi="Segoe UI" w:cs="Segoe UI"/>
-          <w:color w:val="212529"/>
-          <w:sz w:val="24"/>
+          <w:rFonts w:ascii="Times New Roman" w:hAnsi="Times New Roman" w:cs="Times New Roman"/>
+          <w:color w:val="212529"/>
+          <w:sz w:val="28"/>
           <w:szCs w:val="24"/>
         </w:rPr>
         <w:t>SO</w:t>
       </w:r>
       <w:r>
         <w:rPr>
-          <w:rFonts w:ascii="Segoe UI" w:hAnsi="Segoe UI" w:cs="Segoe UI"/>
-          <w:color w:val="212529"/>
-          <w:sz w:val="24"/>
+          <w:rFonts w:ascii="Times New Roman" w:hAnsi="Times New Roman" w:cs="Times New Roman"/>
+          <w:color w:val="212529"/>
+          <w:sz w:val="28"/>
           <w:szCs w:val="24"/>
           <w:vertAlign w:val="subscript"/>
         </w:rPr>
@@ -929,29 +987,18 @@
       </w:r>
       <w:r>
         <w:rPr>
-          <w:rFonts w:ascii="Segoe UI" w:hAnsi="Segoe UI" w:cs="Segoe UI"/>
-          <w:color w:val="212529"/>
-          <w:sz w:val="24"/>
-          <w:szCs w:val="24"/>
-        </w:rPr>
-        <w:t xml:space="preserve"> (aq) → Mg</w:t>
-      </w:r>
-      <w:bookmarkStart w:id="0" w:name="_GoBack"/>
-      <w:bookmarkEnd w:id="0"/>
-      <w:r>
-        <w:rPr>
-          <w:rFonts w:ascii="Segoe UI" w:hAnsi="Segoe UI" w:cs="Segoe UI"/>
-          <w:color w:val="212529"/>
-          <w:sz w:val="24"/>
-          <w:szCs w:val="24"/>
-        </w:rPr>
-        <w:t>SO</w:t>
-      </w:r>
-      <w:r>
-        <w:rPr>
-          <w:rFonts w:ascii="Segoe UI" w:hAnsi="Segoe UI" w:cs="Segoe UI"/>
-          <w:color w:val="212529"/>
-          <w:sz w:val="24"/>
+          <w:rFonts w:ascii="Times New Roman" w:hAnsi="Times New Roman" w:cs="Times New Roman"/>
+          <w:color w:val="212529"/>
+          <w:sz w:val="28"/>
+          <w:szCs w:val="24"/>
+        </w:rPr>
+        <w:t xml:space="preserve"> (aq) → MgSO</w:t>
+      </w:r>
+      <w:r>
+        <w:rPr>
+          <w:rFonts w:ascii="Times New Roman" w:hAnsi="Times New Roman" w:cs="Times New Roman"/>
+          <w:color w:val="212529"/>
+          <w:sz w:val="28"/>
           <w:szCs w:val="24"/>
           <w:vertAlign w:val="subscript"/>
         </w:rPr>
@@ -959,18 +1006,18 @@
       </w:r>
       <w:r>
         <w:rPr>
-          <w:rFonts w:ascii="Segoe UI" w:hAnsi="Segoe UI" w:cs="Segoe UI"/>
-          <w:color w:val="212529"/>
-          <w:sz w:val="24"/>
+          <w:rFonts w:ascii="Times New Roman" w:hAnsi="Times New Roman" w:cs="Times New Roman"/>
+          <w:color w:val="212529"/>
+          <w:sz w:val="28"/>
           <w:szCs w:val="24"/>
         </w:rPr>
         <w:t xml:space="preserve"> (aq) + H</w:t>
       </w:r>
       <w:r>
         <w:rPr>
-          <w:rFonts w:ascii="Segoe UI" w:hAnsi="Segoe UI" w:cs="Segoe UI"/>
-          <w:color w:val="212529"/>
-          <w:sz w:val="24"/>
+          <w:rFonts w:ascii="Times New Roman" w:hAnsi="Times New Roman" w:cs="Times New Roman"/>
+          <w:color w:val="212529"/>
+          <w:sz w:val="28"/>
           <w:szCs w:val="24"/>
           <w:vertAlign w:val="subscript"/>
         </w:rPr>
@@ -978,9 +1025,9 @@
       </w:r>
       <w:r>
         <w:rPr>
-          <w:rFonts w:ascii="Segoe UI" w:hAnsi="Segoe UI" w:cs="Segoe UI"/>
-          <w:color w:val="212529"/>
-          <w:sz w:val="24"/>
+          <w:rFonts w:ascii="Times New Roman" w:hAnsi="Times New Roman" w:cs="Times New Roman"/>
+          <w:color w:val="212529"/>
+          <w:sz w:val="28"/>
           <w:szCs w:val="24"/>
         </w:rPr>
         <w:t xml:space="preserve"> (g)</w:t>
@@ -996,17 +1043,17 @@
         <w:shd w:val="clear" w:color="auto" w:fill="FFFFFF"/>
         <w:spacing w:before="100" w:beforeAutospacing="1" w:after="100" w:afterAutospacing="1" w:line="240" w:lineRule="auto"/>
         <w:rPr>
-          <w:rFonts w:ascii="Segoe UI" w:hAnsi="Segoe UI" w:cs="Segoe UI"/>
-          <w:color w:val="212529"/>
-          <w:sz w:val="24"/>
-          <w:szCs w:val="24"/>
-        </w:rPr>
-      </w:pPr>
-      <w:r>
-        <w:rPr>
-          <w:rFonts w:ascii="Segoe UI" w:hAnsi="Segoe UI" w:cs="Segoe UI"/>
-          <w:color w:val="212529"/>
-          <w:sz w:val="24"/>
+          <w:rFonts w:ascii="Times New Roman" w:hAnsi="Times New Roman" w:cs="Times New Roman"/>
+          <w:color w:val="212529"/>
+          <w:sz w:val="28"/>
+          <w:szCs w:val="24"/>
+        </w:rPr>
+      </w:pPr>
+      <w:r>
+        <w:rPr>
+          <w:rFonts w:ascii="Times New Roman" w:hAnsi="Times New Roman" w:cs="Times New Roman"/>
+          <w:color w:val="212529"/>
+          <w:sz w:val="28"/>
           <w:szCs w:val="24"/>
         </w:rPr>
         <w:lastRenderedPageBreak/>
@@ -1023,17 +1070,17 @@
         <w:shd w:val="clear" w:color="auto" w:fill="FFFFFF"/>
         <w:spacing w:before="100" w:beforeAutospacing="1" w:after="100" w:afterAutospacing="1" w:line="240" w:lineRule="auto"/>
         <w:rPr>
-          <w:rFonts w:ascii="Segoe UI" w:hAnsi="Segoe UI" w:cs="Segoe UI"/>
-          <w:color w:val="212529"/>
-          <w:sz w:val="24"/>
-          <w:szCs w:val="24"/>
-        </w:rPr>
-      </w:pPr>
-      <w:r>
-        <w:rPr>
-          <w:rFonts w:ascii="Segoe UI" w:hAnsi="Segoe UI" w:cs="Segoe UI"/>
-          <w:color w:val="212529"/>
-          <w:sz w:val="24"/>
+          <w:rFonts w:ascii="Times New Roman" w:hAnsi="Times New Roman" w:cs="Times New Roman"/>
+          <w:color w:val="212529"/>
+          <w:sz w:val="28"/>
+          <w:szCs w:val="24"/>
+        </w:rPr>
+      </w:pPr>
+      <w:r>
+        <w:rPr>
+          <w:rFonts w:ascii="Times New Roman" w:hAnsi="Times New Roman" w:cs="Times New Roman"/>
+          <w:color w:val="212529"/>
+          <w:sz w:val="28"/>
           <w:szCs w:val="24"/>
         </w:rPr>
         <w:t xml:space="preserve">The mass of magnesium (the reactant) decreases with time. </w:t>
@@ -1049,17 +1096,17 @@
         <w:shd w:val="clear" w:color="auto" w:fill="FFFFFF"/>
         <w:spacing w:before="100" w:beforeAutospacing="1" w:after="100" w:afterAutospacing="1" w:line="240" w:lineRule="auto"/>
         <w:rPr>
-          <w:rFonts w:ascii="Segoe UI" w:hAnsi="Segoe UI" w:cs="Segoe UI"/>
-          <w:color w:val="212529"/>
-          <w:sz w:val="24"/>
-          <w:szCs w:val="24"/>
-        </w:rPr>
-      </w:pPr>
-      <w:r>
-        <w:rPr>
-          <w:rFonts w:ascii="Segoe UI" w:hAnsi="Segoe UI" w:cs="Segoe UI"/>
-          <w:color w:val="212529"/>
-          <w:sz w:val="24"/>
+          <w:rFonts w:ascii="Times New Roman" w:hAnsi="Times New Roman" w:cs="Times New Roman"/>
+          <w:color w:val="212529"/>
+          <w:sz w:val="28"/>
+          <w:szCs w:val="24"/>
+        </w:rPr>
+      </w:pPr>
+      <w:r>
+        <w:rPr>
+          <w:rFonts w:ascii="Times New Roman" w:hAnsi="Times New Roman" w:cs="Times New Roman"/>
+          <w:color w:val="212529"/>
+          <w:sz w:val="28"/>
           <w:szCs w:val="24"/>
         </w:rPr>
         <w:t xml:space="preserve">The volume of hydrogen gas (the product) increases with time. </w:t>
@@ -1075,27 +1122,27 @@
         <w:shd w:val="clear" w:color="auto" w:fill="FFFFFF"/>
         <w:spacing w:before="100" w:beforeAutospacing="1" w:after="100" w:afterAutospacing="1" w:line="240" w:lineRule="auto"/>
         <w:rPr>
-          <w:rFonts w:ascii="Segoe UI" w:hAnsi="Segoe UI" w:cs="Segoe UI"/>
-          <w:color w:val="212529"/>
-          <w:sz w:val="24"/>
-          <w:szCs w:val="24"/>
-        </w:rPr>
-      </w:pPr>
-      <w:r>
-        <w:rPr>
-          <w:rFonts w:ascii="Segoe UI" w:hAnsi="Segoe UI" w:cs="Segoe UI"/>
-          <w:color w:val="212529"/>
-          <w:sz w:val="24"/>
+          <w:rFonts w:ascii="Times New Roman" w:hAnsi="Times New Roman" w:cs="Times New Roman"/>
+          <w:color w:val="212529"/>
+          <w:sz w:val="28"/>
+          <w:szCs w:val="24"/>
+        </w:rPr>
+      </w:pPr>
+      <w:r>
+        <w:rPr>
+          <w:rFonts w:ascii="Times New Roman" w:hAnsi="Times New Roman" w:cs="Times New Roman"/>
+          <w:color w:val="212529"/>
+          <w:sz w:val="28"/>
           <w:szCs w:val="24"/>
         </w:rPr>
         <w:t xml:space="preserve">Hence, the rate of reaction between dilute sulphuric acid and magnesium can be determined by measuring the </w:t>
       </w:r>
       <w:r>
         <w:rPr>
-          <w:rFonts w:ascii="Segoe UI" w:hAnsi="Segoe UI" w:cs="Segoe UI"/>
+          <w:rFonts w:ascii="Times New Roman" w:hAnsi="Times New Roman" w:cs="Times New Roman"/>
           <w:i/>
           <w:color w:val="212529"/>
-          <w:sz w:val="24"/>
+          <w:sz w:val="28"/>
           <w:szCs w:val="24"/>
           <w:u w:val="single"/>
         </w:rPr>
@@ -1103,19 +1150,19 @@
       </w:r>
       <w:r>
         <w:rPr>
-          <w:rFonts w:ascii="Segoe UI" w:hAnsi="Segoe UI" w:cs="Segoe UI"/>
-          <w:color w:val="212529"/>
-          <w:sz w:val="24"/>
+          <w:rFonts w:ascii="Times New Roman" w:hAnsi="Times New Roman" w:cs="Times New Roman"/>
+          <w:color w:val="212529"/>
+          <w:sz w:val="28"/>
           <w:szCs w:val="24"/>
         </w:rPr>
         <w:t xml:space="preserve"> or the </w:t>
       </w:r>
       <w:r>
         <w:rPr>
-          <w:rFonts w:ascii="Segoe UI" w:hAnsi="Segoe UI" w:cs="Segoe UI"/>
+          <w:rFonts w:ascii="Times New Roman" w:hAnsi="Times New Roman" w:cs="Times New Roman"/>
           <w:i/>
           <w:color w:val="212529"/>
-          <w:sz w:val="24"/>
+          <w:sz w:val="28"/>
           <w:szCs w:val="24"/>
           <w:u w:val="single"/>
         </w:rPr>
@@ -1123,19 +1170,19 @@
       </w:r>
       <w:r>
         <w:rPr>
-          <w:rFonts w:ascii="Segoe UI" w:hAnsi="Segoe UI" w:cs="Segoe UI"/>
+          <w:rFonts w:ascii="Times New Roman" w:hAnsi="Times New Roman" w:cs="Times New Roman"/>
           <w:i/>
           <w:color w:val="212529"/>
-          <w:sz w:val="24"/>
+          <w:sz w:val="28"/>
           <w:szCs w:val="24"/>
         </w:rPr>
         <w:t xml:space="preserve"> </w:t>
       </w:r>
       <w:r>
         <w:rPr>
-          <w:rFonts w:ascii="Segoe UI" w:hAnsi="Segoe UI" w:cs="Segoe UI"/>
-          <w:color w:val="212529"/>
-          <w:sz w:val="24"/>
+          <w:rFonts w:ascii="Times New Roman" w:hAnsi="Times New Roman" w:cs="Times New Roman"/>
+          <w:color w:val="212529"/>
+          <w:sz w:val="28"/>
           <w:szCs w:val="24"/>
         </w:rPr>
         <w:t xml:space="preserve">per unit time. </w:t>
@@ -1145,13 +1192,15 @@
       <w:pPr>
         <w:pStyle w:val="Title"/>
         <w:rPr>
-          <w:sz w:val="32"/>
+          <w:rFonts w:ascii="Times New Roman" w:hAnsi="Times New Roman" w:cs="Times New Roman"/>
+          <w:sz w:val="36"/>
           <w:szCs w:val="32"/>
         </w:rPr>
       </w:pPr>
       <w:r>
         <w:rPr>
-          <w:sz w:val="32"/>
+          <w:rFonts w:ascii="Times New Roman" w:hAnsi="Times New Roman" w:cs="Times New Roman"/>
+          <w:sz w:val="36"/>
           <w:szCs w:val="32"/>
         </w:rPr>
         <w:t>Collision theory and activation energy</w:t>
@@ -1166,17 +1215,17 @@
         </w:numPr>
         <w:shd w:val="clear" w:color="auto" w:fill="FFFFFF"/>
         <w:rPr>
-          <w:rFonts w:ascii="Segoe UI" w:hAnsi="Segoe UI" w:cs="Segoe UI"/>
-          <w:color w:val="212529"/>
-          <w:sz w:val="24"/>
-          <w:szCs w:val="24"/>
-        </w:rPr>
-      </w:pPr>
-      <w:r>
-        <w:rPr>
-          <w:rFonts w:ascii="Segoe UI" w:hAnsi="Segoe UI" w:cs="Segoe UI"/>
-          <w:color w:val="212529"/>
-          <w:sz w:val="24"/>
+          <w:rFonts w:ascii="Times New Roman" w:hAnsi="Times New Roman" w:cs="Times New Roman"/>
+          <w:color w:val="212529"/>
+          <w:sz w:val="28"/>
+          <w:szCs w:val="24"/>
+        </w:rPr>
+      </w:pPr>
+      <w:r>
+        <w:rPr>
+          <w:rFonts w:ascii="Times New Roman" w:hAnsi="Times New Roman" w:cs="Times New Roman"/>
+          <w:color w:val="212529"/>
+          <w:sz w:val="28"/>
           <w:szCs w:val="24"/>
         </w:rPr>
         <w:t>For particles to react, they have to collide with sufficient energy. (that means if they collide with less energy nothing happens)</w:t>
@@ -1191,17 +1240,17 @@
         </w:numPr>
         <w:shd w:val="clear" w:color="auto" w:fill="FFFFFF"/>
         <w:rPr>
-          <w:rFonts w:ascii="Segoe UI" w:hAnsi="Segoe UI" w:cs="Segoe UI"/>
-          <w:color w:val="212529"/>
-          <w:sz w:val="24"/>
-          <w:szCs w:val="24"/>
-        </w:rPr>
-      </w:pPr>
-      <w:r>
-        <w:rPr>
-          <w:rFonts w:ascii="Segoe UI" w:hAnsi="Segoe UI" w:cs="Segoe UI"/>
-          <w:color w:val="212529"/>
-          <w:sz w:val="24"/>
+          <w:rFonts w:ascii="Times New Roman" w:hAnsi="Times New Roman" w:cs="Times New Roman"/>
+          <w:color w:val="212529"/>
+          <w:sz w:val="28"/>
+          <w:szCs w:val="24"/>
+        </w:rPr>
+      </w:pPr>
+      <w:r>
+        <w:rPr>
+          <w:rFonts w:ascii="Times New Roman" w:hAnsi="Times New Roman" w:cs="Times New Roman"/>
+          <w:color w:val="212529"/>
+          <w:sz w:val="28"/>
           <w:szCs w:val="24"/>
         </w:rPr>
         <w:t>This sufficient energy is called </w:t>
@@ -1209,27 +1258,27 @@
       <w:r>
         <w:rPr>
           <w:rStyle w:val="Strong"/>
-          <w:rFonts w:ascii="Segoe UI" w:hAnsi="Segoe UI" w:cs="Segoe UI"/>
-          <w:color w:val="212529"/>
-          <w:sz w:val="24"/>
+          <w:rFonts w:ascii="Times New Roman" w:hAnsi="Times New Roman" w:cs="Times New Roman"/>
+          <w:color w:val="212529"/>
+          <w:sz w:val="28"/>
           <w:szCs w:val="24"/>
         </w:rPr>
         <w:t>activation energy</w:t>
       </w:r>
       <w:r>
         <w:rPr>
-          <w:rFonts w:ascii="Segoe UI" w:hAnsi="Segoe UI" w:cs="Segoe UI"/>
-          <w:color w:val="212529"/>
-          <w:sz w:val="24"/>
+          <w:rFonts w:ascii="Times New Roman" w:hAnsi="Times New Roman" w:cs="Times New Roman"/>
+          <w:color w:val="212529"/>
+          <w:sz w:val="28"/>
           <w:szCs w:val="24"/>
         </w:rPr>
         <w:t>.</w:t>
       </w:r>
       <w:r>
         <w:rPr>
-          <w:rFonts w:ascii="Segoe UI" w:hAnsi="Segoe UI" w:cs="Segoe UI"/>
-          <w:color w:val="212529"/>
-          <w:sz w:val="24"/>
+          <w:rFonts w:ascii="Times New Roman" w:hAnsi="Times New Roman" w:cs="Times New Roman"/>
+          <w:color w:val="212529"/>
+          <w:sz w:val="28"/>
           <w:szCs w:val="24"/>
         </w:rPr>
         <w:t xml:space="preserve"> </w:t>
@@ -1244,18 +1293,18 @@
         </w:numPr>
         <w:shd w:val="clear" w:color="auto" w:fill="FFFFFF"/>
         <w:rPr>
-          <w:rFonts w:ascii="Segoe UI" w:hAnsi="Segoe UI" w:cs="Segoe UI"/>
-          <w:color w:val="212529"/>
-          <w:sz w:val="24"/>
-          <w:szCs w:val="24"/>
-        </w:rPr>
-      </w:pPr>
-      <w:r>
-        <w:rPr>
-          <w:rFonts w:ascii="Segoe UI" w:hAnsi="Segoe UI" w:cs="Segoe UI"/>
+          <w:rFonts w:ascii="Times New Roman" w:hAnsi="Times New Roman" w:cs="Times New Roman"/>
+          <w:color w:val="212529"/>
+          <w:sz w:val="28"/>
+          <w:szCs w:val="24"/>
+        </w:rPr>
+      </w:pPr>
+      <w:r>
+        <w:rPr>
+          <w:rFonts w:ascii="Times New Roman" w:hAnsi="Times New Roman" w:cs="Times New Roman"/>
           <w:i/>
           <w:color w:val="212529"/>
-          <w:sz w:val="24"/>
+          <w:sz w:val="28"/>
           <w:szCs w:val="24"/>
         </w:rPr>
         <w:t>The activation energy is the minimum amount of energy needed for a collision to be successful.</w:t>
@@ -1270,45 +1319,45 @@
         </w:numPr>
         <w:shd w:val="clear" w:color="auto" w:fill="FFFFFF"/>
         <w:rPr>
-          <w:rFonts w:ascii="Segoe UI" w:hAnsi="Segoe UI" w:cs="Segoe UI"/>
-          <w:color w:val="212529"/>
-          <w:sz w:val="24"/>
-          <w:szCs w:val="24"/>
-        </w:rPr>
-      </w:pPr>
-      <w:r>
-        <w:rPr>
-          <w:rFonts w:ascii="Segoe UI" w:hAnsi="Segoe UI" w:cs="Segoe UI"/>
-          <w:color w:val="212529"/>
-          <w:sz w:val="24"/>
+          <w:rFonts w:ascii="Times New Roman" w:hAnsi="Times New Roman" w:cs="Times New Roman"/>
+          <w:color w:val="212529"/>
+          <w:sz w:val="28"/>
+          <w:szCs w:val="24"/>
+        </w:rPr>
+      </w:pPr>
+      <w:r>
+        <w:rPr>
+          <w:rFonts w:ascii="Times New Roman" w:hAnsi="Times New Roman" w:cs="Times New Roman"/>
+          <w:color w:val="212529"/>
+          <w:sz w:val="28"/>
           <w:szCs w:val="24"/>
         </w:rPr>
         <w:t xml:space="preserve">A collision that produces a reaction is called a </w:t>
       </w:r>
       <w:r>
         <w:rPr>
-          <w:rFonts w:ascii="Segoe UI" w:hAnsi="Segoe UI" w:cs="Segoe UI"/>
+          <w:rFonts w:ascii="Times New Roman" w:hAnsi="Times New Roman" w:cs="Times New Roman"/>
           <w:b/>
           <w:color w:val="212529"/>
-          <w:sz w:val="24"/>
+          <w:sz w:val="28"/>
           <w:szCs w:val="24"/>
         </w:rPr>
         <w:t>successful collision</w:t>
       </w:r>
       <w:r>
         <w:rPr>
-          <w:rFonts w:ascii="Segoe UI" w:hAnsi="Segoe UI" w:cs="Segoe UI"/>
-          <w:color w:val="212529"/>
-          <w:sz w:val="24"/>
+          <w:rFonts w:ascii="Times New Roman" w:hAnsi="Times New Roman" w:cs="Times New Roman"/>
+          <w:color w:val="212529"/>
+          <w:sz w:val="28"/>
           <w:szCs w:val="24"/>
         </w:rPr>
         <w:t>.</w:t>
       </w:r>
       <w:r>
         <w:rPr>
-          <w:rFonts w:ascii="Segoe UI" w:hAnsi="Segoe UI" w:cs="Segoe UI"/>
-          <w:color w:val="212529"/>
-          <w:sz w:val="24"/>
+          <w:rFonts w:ascii="Times New Roman" w:hAnsi="Times New Roman" w:cs="Times New Roman"/>
+          <w:color w:val="212529"/>
+          <w:sz w:val="28"/>
           <w:szCs w:val="24"/>
         </w:rPr>
         <w:t xml:space="preserve"> </w:t>
@@ -1323,17 +1372,17 @@
         </w:numPr>
         <w:shd w:val="clear" w:color="auto" w:fill="FFFFFF"/>
         <w:rPr>
-          <w:rFonts w:ascii="Segoe UI" w:hAnsi="Segoe UI" w:cs="Segoe UI"/>
-          <w:color w:val="212529"/>
-          <w:sz w:val="24"/>
-          <w:szCs w:val="24"/>
-        </w:rPr>
-      </w:pPr>
-      <w:r>
-        <w:rPr>
-          <w:rFonts w:ascii="Segoe UI" w:hAnsi="Segoe UI" w:cs="Segoe UI"/>
-          <w:color w:val="212529"/>
-          <w:sz w:val="24"/>
+          <w:rFonts w:ascii="Times New Roman" w:hAnsi="Times New Roman" w:cs="Times New Roman"/>
+          <w:color w:val="212529"/>
+          <w:sz w:val="28"/>
+          <w:szCs w:val="24"/>
+        </w:rPr>
+      </w:pPr>
+      <w:r>
+        <w:rPr>
+          <w:rFonts w:ascii="Times New Roman" w:hAnsi="Times New Roman" w:cs="Times New Roman"/>
+          <w:color w:val="212529"/>
+          <w:sz w:val="28"/>
           <w:szCs w:val="24"/>
         </w:rPr>
         <w:t>The greater the number of 'successful' collisions, the faster the rate of a reaction. This is called the </w:t>
@@ -1341,18 +1390,18 @@
       <w:r>
         <w:rPr>
           <w:rStyle w:val="Strong"/>
-          <w:rFonts w:ascii="Segoe UI" w:hAnsi="Segoe UI" w:cs="Segoe UI"/>
-          <w:color w:val="212529"/>
-          <w:sz w:val="24"/>
+          <w:rFonts w:ascii="Times New Roman" w:hAnsi="Times New Roman" w:cs="Times New Roman"/>
+          <w:color w:val="212529"/>
+          <w:sz w:val="28"/>
           <w:szCs w:val="24"/>
         </w:rPr>
         <w:t>'collision theory'</w:t>
       </w:r>
       <w:r>
         <w:rPr>
-          <w:rFonts w:ascii="Segoe UI" w:hAnsi="Segoe UI" w:cs="Segoe UI"/>
-          <w:color w:val="212529"/>
-          <w:sz w:val="24"/>
+          <w:rFonts w:ascii="Times New Roman" w:hAnsi="Times New Roman" w:cs="Times New Roman"/>
+          <w:color w:val="212529"/>
+          <w:sz w:val="28"/>
           <w:szCs w:val="24"/>
         </w:rPr>
         <w:t>.</w:t>
@@ -1364,14 +1413,14 @@
         <w:shd w:val="clear" w:color="auto" w:fill="FFFFFF"/>
         <w:spacing w:before="0" w:beforeAutospacing="0"/>
         <w:rPr>
-          <w:rFonts w:ascii="Segoe UI" w:hAnsi="Segoe UI" w:cs="Segoe UI"/>
-          <w:color w:val="212529"/>
-        </w:rPr>
-      </w:pPr>
-      <w:r>
-        <w:rPr>
-          <w:rFonts w:ascii="Segoe UI" w:hAnsi="Segoe UI" w:cs="Segoe UI"/>
-          <w:color w:val="212529"/>
+          <w:color w:val="212529"/>
+          <w:sz w:val="28"/>
+        </w:rPr>
+      </w:pPr>
+      <w:r>
+        <w:rPr>
+          <w:color w:val="212529"/>
+          <w:sz w:val="28"/>
           <w:u w:val="single"/>
         </w:rPr>
         <w:t>The diagram below show activation energy for a reaction</w:t>
@@ -1381,15 +1430,17 @@
       <w:pPr>
         <w:shd w:val="clear" w:color="auto" w:fill="FFFFFF"/>
         <w:rPr>
-          <w:rFonts w:ascii="Segoe UI" w:hAnsi="Segoe UI" w:cs="Segoe UI"/>
-          <w:color w:val="212529"/>
-        </w:rPr>
-      </w:pPr>
-      <w:r>
-        <w:rPr>
-          <w:rFonts w:ascii="Segoe UI" w:hAnsi="Segoe UI" w:cs="Segoe UI"/>
+          <w:rFonts w:ascii="Times New Roman" w:hAnsi="Times New Roman" w:cs="Times New Roman"/>
+          <w:color w:val="212529"/>
+          <w:sz w:val="24"/>
+        </w:rPr>
+      </w:pPr>
+      <w:r>
+        <w:rPr>
+          <w:rFonts w:ascii="Times New Roman" w:hAnsi="Times New Roman" w:cs="Times New Roman"/>
           <w:noProof/>
           <w:color w:val="212529"/>
+          <w:sz w:val="24"/>
           <w:lang w:eastAsia="en-GB"/>
         </w:rPr>
         <w:drawing>
@@ -1457,14 +1508,16 @@
     <w:p>
       <w:pPr>
         <w:rPr>
-          <w:rFonts w:ascii="Segoe UI" w:hAnsi="Segoe UI" w:cs="Segoe UI"/>
+          <w:rFonts w:ascii="Times New Roman" w:hAnsi="Times New Roman" w:cs="Times New Roman"/>
+          <w:sz w:val="24"/>
         </w:rPr>
       </w:pPr>
     </w:p>
     <w:p>
       <w:pPr>
         <w:rPr>
-          <w:rFonts w:ascii="Segoe UI" w:hAnsi="Segoe UI" w:cs="Segoe UI"/>
+          <w:rFonts w:ascii="Times New Roman" w:hAnsi="Times New Roman" w:cs="Times New Roman"/>
+          <w:sz w:val="24"/>
         </w:rPr>
       </w:pPr>
     </w:p>
@@ -1572,7 +1625,7 @@
                 <w:bCs/>
                 <w:noProof/>
               </w:rPr>
-              <w:t>2</w:t>
+              <w:t>1</w:t>
             </w:r>
             <w:r>
               <w:rPr>
@@ -3010,13 +3063,6 @@
     <w:pitch w:val="variable"/>
     <w:sig w:usb0="E4002EFF" w:usb1="C000247B" w:usb2="00000009" w:usb3="00000000" w:csb0="000001FF" w:csb1="00000000"/>
   </w:font>
-  <w:font w:name="Segoe UI">
-    <w:panose1 w:val="020B0502040204020203"/>
-    <w:charset w:val="00"/>
-    <w:family w:val="swiss"/>
-    <w:pitch w:val="variable"/>
-    <w:sig w:usb0="E4002EFF" w:usb1="C000E47F" w:usb2="00000009" w:usb3="00000000" w:csb0="000001FF" w:csb1="00000000"/>
-  </w:font>
 </w:fonts>
 </file>
 
@@ -3035,8 +3081,8 @@
   </w:compat>
   <w:rsids>
     <w:rsidRoot w:val="00A908F9"/>
+    <w:rsid w:val="004B3161"/>
     <w:rsid w:val="00A908F9"/>
-    <w:rsid w:val="00B33B38"/>
   </w:rsids>
   <m:mathPr>
     <m:mathFont m:val="Cambria Math"/>

</xml_diff>